<commit_message>
Finished Difficulties section and Compile/Run Code section.
</commit_message>
<xml_diff>
--- a/proj1_report.docx
+++ b/proj1_report.docx
@@ -1,6 +1,6 @@
 
 <file path=word/document.xml><?xml version="1.0" encoding="utf-8"?>
-<w:document xmlns:wpc="http://schemas.microsoft.com/office/word/2010/wordprocessingCanvas" xmlns:mc="http://schemas.openxmlformats.org/markup-compatibility/2006" xmlns:o="urn:schemas-microsoft-com:office:office" xmlns:r="http://schemas.openxmlformats.org/officeDocument/2006/relationships" xmlns:m="http://schemas.openxmlformats.org/officeDocument/2006/math" xmlns:v="urn:schemas-microsoft-com:vml" xmlns:wp14="http://schemas.microsoft.com/office/word/2010/wordprocessingDrawing" xmlns:wp="http://schemas.openxmlformats.org/drawingml/2006/wordprocessingDrawing" xmlns:w10="urn:schemas-microsoft-com:office:word" xmlns:w="http://schemas.openxmlformats.org/wordprocessingml/2006/main" xmlns:w14="http://schemas.microsoft.com/office/word/2010/wordml" xmlns:wpg="http://schemas.microsoft.com/office/word/2010/wordprocessingGroup" xmlns:wpi="http://schemas.microsoft.com/office/word/2010/wordprocessingInk" xmlns:wne="http://schemas.microsoft.com/office/word/2006/wordml" xmlns:wps="http://schemas.microsoft.com/office/word/2010/wordprocessingShape" mc:Ignorable="w14 wp14">
+<w:document xmlns:wpc="http://schemas.microsoft.com/office/word/2010/wordprocessingCanvas" xmlns:mo="http://schemas.microsoft.com/office/mac/office/2008/main" xmlns:mc="http://schemas.openxmlformats.org/markup-compatibility/2006" xmlns:mv="urn:schemas-microsoft-com:mac:vml" xmlns:o="urn:schemas-microsoft-com:office:office" xmlns:r="http://schemas.openxmlformats.org/officeDocument/2006/relationships" xmlns:m="http://schemas.openxmlformats.org/officeDocument/2006/math" xmlns:v="urn:schemas-microsoft-com:vml" xmlns:wp14="http://schemas.microsoft.com/office/word/2010/wordprocessingDrawing" xmlns:wp="http://schemas.openxmlformats.org/drawingml/2006/wordprocessingDrawing" xmlns:w10="urn:schemas-microsoft-com:office:word" xmlns:w="http://schemas.openxmlformats.org/wordprocessingml/2006/main" xmlns:w14="http://schemas.microsoft.com/office/word/2010/wordml" xmlns:wpg="http://schemas.microsoft.com/office/word/2010/wordprocessingGroup" xmlns:wpi="http://schemas.microsoft.com/office/word/2010/wordprocessingInk" xmlns:wne="http://schemas.microsoft.com/office/word/2006/wordml" xmlns:wps="http://schemas.microsoft.com/office/word/2010/wordprocessingShape" mc:Ignorable="w14 wp14">
   <w:body>
     <w:p>
       <w:pPr>
@@ -110,6 +110,7 @@
     </w:p>
     <w:p>
       <w:pPr>
+        <w:jc w:val="both"/>
         <w:rPr>
           <w:szCs w:val="40"/>
         </w:rPr>
@@ -142,6 +143,7 @@
     </w:p>
     <w:p>
       <w:pPr>
+        <w:jc w:val="both"/>
         <w:rPr>
           <w:szCs w:val="40"/>
         </w:rPr>
@@ -179,19 +181,6 @@
       </w:r>
       <w:r>
         <w:rPr>
-          <w:b/>
-          <w:szCs w:val="40"/>
-        </w:rPr>
-        <w:t>(Insert image?)</w:t>
-      </w:r>
-      <w:r>
-        <w:rPr>
-          <w:szCs w:val="40"/>
-        </w:rPr>
-        <w:t xml:space="preserve"> </w:t>
-      </w:r>
-      <w:r>
-        <w:rPr>
           <w:szCs w:val="40"/>
         </w:rPr>
         <w:t xml:space="preserve">We implemented various helper functions to get the data required for the header fields. </w:t>
@@ -206,7 +195,21 @@
         <w:rPr>
           <w:szCs w:val="40"/>
         </w:rPr>
-        <w:t xml:space="preserve">If it was not a .html, .jpeg, .jpg, or .gif, we simply returned a 404: Not found </w:t>
+        <w:t xml:space="preserve">If it was not </w:t>
+      </w:r>
+      <w:proofErr w:type="gramStart"/>
+      <w:r>
+        <w:rPr>
+          <w:szCs w:val="40"/>
+        </w:rPr>
+        <w:t>a</w:t>
+      </w:r>
+      <w:proofErr w:type="gramEnd"/>
+      <w:r>
+        <w:rPr>
+          <w:szCs w:val="40"/>
+        </w:rPr>
+        <w:t xml:space="preserve"> .html, .jpeg, .jpg, or .gif, we simply returned a 404: Not found </w:t>
       </w:r>
       <w:r>
         <w:rPr>
@@ -240,6 +243,7 @@
     </w:p>
     <w:p>
       <w:pPr>
+        <w:jc w:val="both"/>
         <w:rPr>
           <w:rFonts w:cs="Times New Roman"/>
           <w:szCs w:val="40"/>
@@ -313,6 +317,7 @@
         </w:rPr>
         <w:t xml:space="preserve"> An example of this was that determining the content length of the file became trivial using </w:t>
       </w:r>
+      <w:proofErr w:type="spellStart"/>
       <w:r>
         <w:rPr>
           <w:rFonts w:ascii="Lucida Console" w:hAnsi="Lucida Console"/>
@@ -320,6 +325,7 @@
         </w:rPr>
         <w:t>ifstream</w:t>
       </w:r>
+      <w:proofErr w:type="spellEnd"/>
       <w:r>
         <w:rPr>
           <w:rFonts w:ascii="Lucida Console" w:hAnsi="Lucida Console"/>
@@ -339,7 +345,32 @@
           <w:rFonts w:ascii="Lucida Console" w:hAnsi="Lucida Console"/>
           <w:szCs w:val="40"/>
         </w:rPr>
-        <w:t xml:space="preserve"> tellg()</w:t>
+        <w:t xml:space="preserve"> </w:t>
+      </w:r>
+      <w:proofErr w:type="spellStart"/>
+      <w:proofErr w:type="gramStart"/>
+      <w:r>
+        <w:rPr>
+          <w:rFonts w:ascii="Lucida Console" w:hAnsi="Lucida Console"/>
+          <w:szCs w:val="40"/>
+        </w:rPr>
+        <w:t>tellg</w:t>
+      </w:r>
+      <w:proofErr w:type="spellEnd"/>
+      <w:r>
+        <w:rPr>
+          <w:rFonts w:ascii="Lucida Console" w:hAnsi="Lucida Console"/>
+          <w:szCs w:val="40"/>
+        </w:rPr>
+        <w:t>(</w:t>
+      </w:r>
+      <w:proofErr w:type="gramEnd"/>
+      <w:r>
+        <w:rPr>
+          <w:rFonts w:ascii="Lucida Console" w:hAnsi="Lucida Console"/>
+          <w:szCs w:val="40"/>
+        </w:rPr>
+        <w:t>)</w:t>
       </w:r>
       <w:r>
         <w:rPr>
@@ -358,14 +389,37 @@
         <w:rPr>
           <w:szCs w:val="40"/>
         </w:rPr>
-        <w:t xml:space="preserve">This also required us to modify the Makefile’s chosen C compiler from </w:t>
-      </w:r>
+        <w:t xml:space="preserve">This also required us to modify the </w:t>
+      </w:r>
+      <w:proofErr w:type="spellStart"/>
+      <w:r>
+        <w:rPr>
+          <w:szCs w:val="40"/>
+        </w:rPr>
+        <w:t>Makefile’s</w:t>
+      </w:r>
+      <w:proofErr w:type="spellEnd"/>
+      <w:r>
+        <w:rPr>
+          <w:szCs w:val="40"/>
+        </w:rPr>
+        <w:t xml:space="preserve"> chosen C compiler from </w:t>
+      </w:r>
+      <w:proofErr w:type="spellStart"/>
       <w:r>
         <w:rPr>
           <w:rFonts w:ascii="Lucida Console" w:hAnsi="Lucida Console"/>
           <w:szCs w:val="40"/>
         </w:rPr>
-        <w:t xml:space="preserve">gcc </w:t>
+        <w:t>gcc</w:t>
+      </w:r>
+      <w:proofErr w:type="spellEnd"/>
+      <w:r>
+        <w:rPr>
+          <w:rFonts w:ascii="Lucida Console" w:hAnsi="Lucida Console"/>
+          <w:szCs w:val="40"/>
+        </w:rPr>
+        <w:t xml:space="preserve"> </w:t>
       </w:r>
       <w:r>
         <w:rPr>
@@ -399,6 +453,7 @@
     <w:p>
       <w:pPr>
         <w:ind w:firstLine="720"/>
+        <w:jc w:val="both"/>
         <w:rPr>
           <w:rFonts w:cs="Times New Roman"/>
           <w:szCs w:val="40"/>
@@ -460,7 +515,39 @@
           <w:rFonts w:ascii="Lucida Console" w:hAnsi="Lucida Console" w:cs="Times New Roman"/>
           <w:szCs w:val="40"/>
         </w:rPr>
-        <w:t xml:space="preserve">&lt;cr&gt;&lt;lf&gt;&lt;cr&gt;&lt;lf&gt; </w:t>
+        <w:t>&lt;</w:t>
+      </w:r>
+      <w:proofErr w:type="spellStart"/>
+      <w:r>
+        <w:rPr>
+          <w:rFonts w:ascii="Lucida Console" w:hAnsi="Lucida Console" w:cs="Times New Roman"/>
+          <w:szCs w:val="40"/>
+        </w:rPr>
+        <w:t>cr</w:t>
+      </w:r>
+      <w:proofErr w:type="spellEnd"/>
+      <w:r>
+        <w:rPr>
+          <w:rFonts w:ascii="Lucida Console" w:hAnsi="Lucida Console" w:cs="Times New Roman"/>
+          <w:szCs w:val="40"/>
+        </w:rPr>
+        <w:t>&gt;&lt;lf&gt;&lt;</w:t>
+      </w:r>
+      <w:proofErr w:type="spellStart"/>
+      <w:r>
+        <w:rPr>
+          <w:rFonts w:ascii="Lucida Console" w:hAnsi="Lucida Console" w:cs="Times New Roman"/>
+          <w:szCs w:val="40"/>
+        </w:rPr>
+        <w:t>cr</w:t>
+      </w:r>
+      <w:proofErr w:type="spellEnd"/>
+      <w:r>
+        <w:rPr>
+          <w:rFonts w:ascii="Lucida Console" w:hAnsi="Lucida Console" w:cs="Times New Roman"/>
+          <w:szCs w:val="40"/>
+        </w:rPr>
+        <w:t xml:space="preserve">&gt;&lt;lf&gt; </w:t>
       </w:r>
       <w:r>
         <w:rPr>
@@ -473,6 +560,7 @@
     <w:p>
       <w:pPr>
         <w:ind w:firstLine="720"/>
+        <w:jc w:val="both"/>
         <w:rPr>
           <w:rFonts w:cs="Times New Roman"/>
           <w:szCs w:val="40"/>
@@ -499,12 +587,21 @@
         </w:rPr>
         <w:t xml:space="preserve">For example, we learned that we could use the </w:t>
       </w:r>
-      <w:r>
-        <w:rPr>
-          <w:rFonts w:ascii="Lucida Console" w:hAnsi="Lucida Console" w:cs="Times New Roman"/>
-          <w:szCs w:val="40"/>
-        </w:rPr>
-        <w:t>time()</w:t>
+      <w:proofErr w:type="gramStart"/>
+      <w:r>
+        <w:rPr>
+          <w:rFonts w:ascii="Lucida Console" w:hAnsi="Lucida Console" w:cs="Times New Roman"/>
+          <w:szCs w:val="40"/>
+        </w:rPr>
+        <w:t>time(</w:t>
+      </w:r>
+      <w:proofErr w:type="gramEnd"/>
+      <w:r>
+        <w:rPr>
+          <w:rFonts w:ascii="Lucida Console" w:hAnsi="Lucida Console" w:cs="Times New Roman"/>
+          <w:szCs w:val="40"/>
+        </w:rPr>
+        <w:t>)</w:t>
       </w:r>
       <w:r>
         <w:rPr>
@@ -513,6 +610,7 @@
         </w:rPr>
         <w:t xml:space="preserve"> function in </w:t>
       </w:r>
+      <w:proofErr w:type="spellStart"/>
       <w:r>
         <w:rPr>
           <w:rFonts w:ascii="Lucida Console" w:hAnsi="Lucida Console" w:cs="Times New Roman"/>
@@ -520,6 +618,7 @@
         </w:rPr>
         <w:t>time.h</w:t>
       </w:r>
+      <w:proofErr w:type="spellEnd"/>
       <w:r>
         <w:rPr>
           <w:rFonts w:cs="Times New Roman"/>
@@ -562,16 +661,25 @@
         </w:rPr>
         <w:t xml:space="preserve">header field, we had to research about the </w:t>
       </w:r>
-      <w:r>
-        <w:rPr>
-          <w:rFonts w:ascii="Lucida Console" w:hAnsi="Lucida Console" w:cs="Times New Roman"/>
-          <w:szCs w:val="40"/>
-        </w:rPr>
-        <w:t xml:space="preserve">stat() </w:t>
-      </w:r>
-      <w:r>
-        <w:rPr>
-          <w:rFonts w:cs="Times New Roman"/>
+      <w:proofErr w:type="gramStart"/>
+      <w:r>
+        <w:rPr>
+          <w:rFonts w:ascii="Lucida Console" w:hAnsi="Lucida Console" w:cs="Times New Roman"/>
+          <w:szCs w:val="40"/>
+        </w:rPr>
+        <w:t>stat(</w:t>
+      </w:r>
+      <w:proofErr w:type="gramEnd"/>
+      <w:r>
+        <w:rPr>
+          <w:rFonts w:ascii="Lucida Console" w:hAnsi="Lucida Console" w:cs="Times New Roman"/>
+          <w:szCs w:val="40"/>
+        </w:rPr>
+        <w:t>)</w:t>
+      </w:r>
+      <w:r>
+        <w:rPr>
+          <w:rFonts w:ascii="Lucida Console" w:hAnsi="Lucida Console" w:cs="Times New Roman"/>
           <w:szCs w:val="40"/>
         </w:rPr>
         <w:t xml:space="preserve"> </w:t>
@@ -588,58 +696,167 @@
           <w:rFonts w:ascii="Lucida Console" w:hAnsi="Lucida Console" w:cs="Times New Roman"/>
           <w:szCs w:val="40"/>
         </w:rPr>
-        <w:t>sys/stat.h</w:t>
-      </w:r>
+        <w:t>sys/</w:t>
+      </w:r>
+      <w:proofErr w:type="spellStart"/>
+      <w:r>
+        <w:rPr>
+          <w:rFonts w:ascii="Lucida Console" w:hAnsi="Lucida Console" w:cs="Times New Roman"/>
+          <w:szCs w:val="40"/>
+        </w:rPr>
+        <w:t>stat.h</w:t>
+      </w:r>
+      <w:proofErr w:type="spellEnd"/>
       <w:r>
         <w:rPr>
           <w:rFonts w:cs="Times New Roman"/>
           <w:szCs w:val="40"/>
         </w:rPr>
         <w:t xml:space="preserve">. </w:t>
+      </w:r>
+      <w:r>
+        <w:rPr>
+          <w:rFonts w:cs="Times New Roman"/>
+          <w:szCs w:val="40"/>
+        </w:rPr>
+        <w:t xml:space="preserve">In addition, using the above functions to retrieve the data we needed occasionally resulted in extra </w:t>
+      </w:r>
+      <w:r>
+        <w:rPr>
+          <w:rFonts w:ascii="Lucida Console" w:hAnsi="Lucida Console" w:cs="Times New Roman"/>
+          <w:szCs w:val="40"/>
+        </w:rPr>
+        <w:t>\n</w:t>
+      </w:r>
+      <w:r>
+        <w:rPr>
+          <w:rFonts w:cs="Times New Roman"/>
+          <w:szCs w:val="40"/>
+        </w:rPr>
+        <w:t xml:space="preserve"> bytes being added at</w:t>
+      </w:r>
+      <w:r>
+        <w:rPr>
+          <w:rFonts w:cs="Times New Roman"/>
+          <w:szCs w:val="40"/>
+        </w:rPr>
+        <w:t xml:space="preserve"> the end. This problem strongly affected the format of the </w:t>
+      </w:r>
+      <w:r>
+        <w:rPr>
+          <w:rFonts w:cs="Times New Roman"/>
+          <w:szCs w:val="40"/>
+        </w:rPr>
+        <w:t>response message we generated using those functions, but fortunate</w:t>
+      </w:r>
+      <w:r>
+        <w:rPr>
+          <w:rFonts w:cs="Times New Roman"/>
+          <w:szCs w:val="40"/>
+        </w:rPr>
+        <w:t xml:space="preserve">ly, the problem was easy to once we realized where the issues lie. </w:t>
+      </w:r>
+      <w:r>
+        <w:rPr>
+          <w:rFonts w:cs="Times New Roman"/>
+          <w:szCs w:val="40"/>
+        </w:rPr>
+        <w:t xml:space="preserve">We simply used the </w:t>
+      </w:r>
+      <w:proofErr w:type="spellStart"/>
+      <w:proofErr w:type="gramStart"/>
+      <w:r>
+        <w:rPr>
+          <w:rFonts w:ascii="Lucida Console" w:hAnsi="Lucida Console" w:cs="Times New Roman"/>
+          <w:szCs w:val="40"/>
+        </w:rPr>
+        <w:t>substr</w:t>
+      </w:r>
+      <w:proofErr w:type="spellEnd"/>
+      <w:r>
+        <w:rPr>
+          <w:rFonts w:ascii="Lucida Console" w:hAnsi="Lucida Console" w:cs="Times New Roman"/>
+          <w:szCs w:val="40"/>
+        </w:rPr>
+        <w:t>(</w:t>
+      </w:r>
+      <w:proofErr w:type="gramEnd"/>
+      <w:r>
+        <w:rPr>
+          <w:rFonts w:ascii="Lucida Console" w:hAnsi="Lucida Console" w:cs="Times New Roman"/>
+          <w:szCs w:val="40"/>
+        </w:rPr>
+        <w:t>)</w:t>
+      </w:r>
+      <w:r>
+        <w:rPr>
+          <w:rFonts w:cs="Times New Roman"/>
+          <w:szCs w:val="40"/>
+        </w:rPr>
+        <w:t xml:space="preserve"> function to remove the extra last byte from each of the affected responses. </w:t>
       </w:r>
     </w:p>
     <w:p>
       <w:pPr>
         <w:ind w:firstLine="720"/>
-        <w:rPr>
-          <w:rFonts w:cs="Times New Roman"/>
-          <w:szCs w:val="40"/>
-        </w:rPr>
-      </w:pPr>
-      <w:r>
-        <w:rPr>
-          <w:rFonts w:cs="Times New Roman"/>
-          <w:szCs w:val="40"/>
-        </w:rPr>
-        <w:t xml:space="preserve">The biggest difficulty we encountered for this project was working together. </w:t>
-      </w:r>
-      <w:r>
-        <w:rPr>
-          <w:rFonts w:cs="Times New Roman"/>
-          <w:szCs w:val="40"/>
-        </w:rPr>
-        <w:t xml:space="preserve">Issues such as figuring out how to share work and dividing up the work came up. </w:t>
-      </w:r>
-      <w:r>
-        <w:rPr>
-          <w:rFonts w:cs="Times New Roman"/>
-          <w:szCs w:val="40"/>
-        </w:rPr>
-        <w:t>We decided on setting up a git repository to share our code. We made our functions as modularized as possible, so it was easy to assign tasks. Furthermore, we e</w:t>
-      </w:r>
-      <w:r>
-        <w:rPr>
-          <w:rFonts w:cs="Times New Roman"/>
-          <w:szCs w:val="40"/>
-        </w:rPr>
-        <w:t>mployed a bit of TDD</w:t>
-      </w:r>
-      <w:r>
-        <w:rPr>
-          <w:rFonts w:cs="Times New Roman"/>
-          <w:szCs w:val="40"/>
-        </w:rPr>
-        <w:t xml:space="preserve"> to keep the functions we implemented </w:t>
+        <w:jc w:val="both"/>
+        <w:rPr>
+          <w:rFonts w:cs="Times New Roman"/>
+          <w:szCs w:val="40"/>
+        </w:rPr>
+      </w:pPr>
+      <w:r>
+        <w:rPr>
+          <w:rFonts w:cs="Times New Roman"/>
+          <w:szCs w:val="40"/>
+        </w:rPr>
+        <w:t xml:space="preserve">One of the most difficult challenges we encountered was file input/output. </w:t>
+      </w:r>
+      <w:r>
+        <w:rPr>
+          <w:rFonts w:cs="Times New Roman"/>
+          <w:szCs w:val="40"/>
+        </w:rPr>
+        <w:t xml:space="preserve">The biggest issue was that we did not properly detect the end of file </w:t>
+      </w:r>
+      <w:proofErr w:type="gramStart"/>
+      <w:r>
+        <w:rPr>
+          <w:rFonts w:cs="Times New Roman"/>
+          <w:szCs w:val="40"/>
+        </w:rPr>
+        <w:t xml:space="preserve">using </w:t>
+      </w:r>
+      <w:r>
+        <w:rPr>
+          <w:rFonts w:ascii="Lucida Console" w:hAnsi="Lucida Console" w:cs="Times New Roman"/>
+          <w:szCs w:val="40"/>
+        </w:rPr>
+        <w:t>!</w:t>
+      </w:r>
+      <w:proofErr w:type="spellStart"/>
+      <w:r>
+        <w:rPr>
+          <w:rFonts w:ascii="Lucida Console" w:hAnsi="Lucida Console" w:cs="Times New Roman"/>
+          <w:szCs w:val="40"/>
+        </w:rPr>
+        <w:t>eof</w:t>
+      </w:r>
+      <w:proofErr w:type="spellEnd"/>
+      <w:proofErr w:type="gramEnd"/>
+      <w:r>
+        <w:rPr>
+          <w:rFonts w:ascii="Lucida Console" w:hAnsi="Lucida Console" w:cs="Times New Roman"/>
+          <w:szCs w:val="40"/>
+        </w:rPr>
+        <w:t>()</w:t>
+      </w:r>
+      <w:r>
+        <w:rPr>
+          <w:rFonts w:cs="Times New Roman"/>
+          <w:szCs w:val="40"/>
+        </w:rPr>
+        <w:t xml:space="preserve">, because we always had </w:t>
       </w:r>
       <w:bookmarkStart w:id="0" w:name="_GoBack"/>
       <w:bookmarkEnd w:id="0"/>
@@ -648,25 +865,294 @@
           <w:rFonts w:cs="Times New Roman"/>
           <w:szCs w:val="40"/>
         </w:rPr>
-        <w:t xml:space="preserve">correct. </w:t>
+        <w:t>an extra byte of random character added at the end.</w:t>
+      </w:r>
+      <w:r>
+        <w:rPr>
+          <w:rFonts w:cs="Times New Roman"/>
+          <w:szCs w:val="40"/>
+        </w:rPr>
+        <w:t xml:space="preserve"> </w:t>
+      </w:r>
+      <w:r>
+        <w:rPr>
+          <w:rFonts w:cs="Times New Roman"/>
+          <w:szCs w:val="40"/>
+        </w:rPr>
+        <w:t xml:space="preserve">After consulting numerous sources on Google and StackOverflow, we finally </w:t>
+      </w:r>
+      <w:r>
+        <w:rPr>
+          <w:rFonts w:cs="Times New Roman"/>
+          <w:szCs w:val="40"/>
+        </w:rPr>
+        <w:t xml:space="preserve">came across a solution that used </w:t>
+      </w:r>
+      <w:proofErr w:type="spellStart"/>
+      <w:r>
+        <w:rPr>
+          <w:rFonts w:ascii="Lucida Console" w:hAnsi="Lucida Console" w:cs="Times New Roman"/>
+          <w:szCs w:val="40"/>
+        </w:rPr>
+        <w:t>ifstream</w:t>
+      </w:r>
+      <w:proofErr w:type="spellEnd"/>
+      <w:r>
+        <w:rPr>
+          <w:rFonts w:ascii="Lucida Console" w:hAnsi="Lucida Console" w:cs="Times New Roman"/>
+          <w:szCs w:val="40"/>
+        </w:rPr>
+        <w:t xml:space="preserve"> </w:t>
+      </w:r>
+      <w:r>
+        <w:rPr>
+          <w:rFonts w:cs="Times New Roman"/>
+          <w:szCs w:val="40"/>
+        </w:rPr>
+        <w:t xml:space="preserve">that resolved the issue with reading in data. </w:t>
       </w:r>
     </w:p>
     <w:p>
       <w:pPr>
         <w:ind w:firstLine="720"/>
-        <w:rPr>
-          <w:rFonts w:cs="Times New Roman"/>
-          <w:szCs w:val="40"/>
-        </w:rPr>
-      </w:pPr>
-      <w:r>
+        <w:jc w:val="both"/>
+        <w:rPr>
+          <w:rFonts w:cs="Times New Roman"/>
+          <w:szCs w:val="40"/>
+        </w:rPr>
+      </w:pPr>
+      <w:r>
+        <w:rPr>
+          <w:rFonts w:cs="Times New Roman"/>
+          <w:szCs w:val="40"/>
+        </w:rPr>
+        <w:t xml:space="preserve">The biggest difficulty we encountered for this project was working together. </w:t>
+      </w:r>
+      <w:r>
+        <w:rPr>
+          <w:rFonts w:cs="Times New Roman"/>
+          <w:szCs w:val="40"/>
+        </w:rPr>
+        <w:t xml:space="preserve">Issues such as figuring out how to share work and dividing up the work came up. </w:t>
+      </w:r>
+      <w:r>
+        <w:rPr>
+          <w:rFonts w:cs="Times New Roman"/>
+          <w:szCs w:val="40"/>
+        </w:rPr>
+        <w:t xml:space="preserve">We decided on setting up a </w:t>
+      </w:r>
+      <w:proofErr w:type="spellStart"/>
+      <w:r>
+        <w:rPr>
+          <w:rFonts w:cs="Times New Roman"/>
+          <w:szCs w:val="40"/>
+        </w:rPr>
+        <w:t>git</w:t>
+      </w:r>
+      <w:proofErr w:type="spellEnd"/>
+      <w:r>
+        <w:rPr>
+          <w:rFonts w:cs="Times New Roman"/>
+          <w:szCs w:val="40"/>
+        </w:rPr>
+        <w:t xml:space="preserve"> repository to share our code. We made our functions as modularized as possible, so it was easy to assign tasks. Furthermore, we e</w:t>
+      </w:r>
+      <w:r>
+        <w:rPr>
+          <w:rFonts w:cs="Times New Roman"/>
+          <w:szCs w:val="40"/>
+        </w:rPr>
+        <w:t>mployed a bit of TDD</w:t>
+      </w:r>
+      <w:r>
+        <w:rPr>
+          <w:rFonts w:cs="Times New Roman"/>
+          <w:szCs w:val="40"/>
+        </w:rPr>
+        <w:t xml:space="preserve"> to keep the functions we implemented </w:t>
+      </w:r>
+      <w:r>
+        <w:rPr>
+          <w:rFonts w:cs="Times New Roman"/>
+          <w:szCs w:val="40"/>
+        </w:rPr>
+        <w:t xml:space="preserve">correct. </w:t>
+      </w:r>
+    </w:p>
+    <w:p>
+      <w:pPr>
+        <w:jc w:val="both"/>
         <w:rPr>
           <w:rFonts w:cs="Times New Roman"/>
           <w:b/>
-          <w:szCs w:val="40"/>
-        </w:rPr>
-        <w:t xml:space="preserve">(INSERT MORE DIFFICULTIES FACED BY KAILIN) </w:t>
-      </w:r>
+          <w:sz w:val="32"/>
+          <w:szCs w:val="32"/>
+        </w:rPr>
+      </w:pPr>
+      <w:r>
+        <w:rPr>
+          <w:rFonts w:cs="Times New Roman"/>
+          <w:b/>
+          <w:sz w:val="32"/>
+          <w:szCs w:val="32"/>
+        </w:rPr>
+        <w:t xml:space="preserve">Compiling and Running The Code: </w:t>
+      </w:r>
+    </w:p>
+    <w:p>
+      <w:pPr>
+        <w:jc w:val="both"/>
+        <w:rPr>
+          <w:rFonts w:cs="Times New Roman"/>
+          <w:szCs w:val="32"/>
+        </w:rPr>
+      </w:pPr>
+      <w:r>
+        <w:rPr>
+          <w:rFonts w:cs="Times New Roman"/>
+          <w:szCs w:val="32"/>
+        </w:rPr>
+        <w:tab/>
+        <w:t xml:space="preserve">To compile the code, simply run </w:t>
+      </w:r>
+      <w:r>
+        <w:rPr>
+          <w:rFonts w:ascii="Lucida Console" w:hAnsi="Lucida Console" w:cs="Times New Roman"/>
+          <w:szCs w:val="32"/>
+        </w:rPr>
+        <w:t>make</w:t>
+      </w:r>
+      <w:r>
+        <w:rPr>
+          <w:rFonts w:cs="Times New Roman"/>
+          <w:szCs w:val="32"/>
+        </w:rPr>
+        <w:t xml:space="preserve"> with</w:t>
+      </w:r>
+      <w:r>
+        <w:rPr>
+          <w:rFonts w:cs="Times New Roman"/>
+          <w:szCs w:val="32"/>
+        </w:rPr>
+        <w:t>in</w:t>
+      </w:r>
+      <w:r>
+        <w:rPr>
+          <w:rFonts w:cs="Times New Roman"/>
+          <w:szCs w:val="32"/>
+        </w:rPr>
+        <w:t xml:space="preserve"> the </w:t>
+      </w:r>
+      <w:r>
+        <w:rPr>
+          <w:rFonts w:ascii="Lucida Console" w:hAnsi="Lucida Console" w:cs="Times New Roman"/>
+          <w:szCs w:val="32"/>
+        </w:rPr>
+        <w:t>ClientServer_Example</w:t>
+      </w:r>
+      <w:r>
+        <w:rPr>
+          <w:rFonts w:cs="Times New Roman"/>
+          <w:szCs w:val="32"/>
+        </w:rPr>
+        <w:t xml:space="preserve"> directory. Then, </w:t>
+      </w:r>
+      <w:proofErr w:type="gramStart"/>
+      <w:r>
+        <w:rPr>
+          <w:rFonts w:cs="Times New Roman"/>
+          <w:szCs w:val="32"/>
+        </w:rPr>
+        <w:t xml:space="preserve">run </w:t>
+      </w:r>
+      <w:r>
+        <w:rPr>
+          <w:rFonts w:ascii="Lucida Console" w:hAnsi="Lucida Console" w:cs="Times New Roman"/>
+          <w:szCs w:val="32"/>
+        </w:rPr>
+        <w:t>./</w:t>
+      </w:r>
+      <w:proofErr w:type="gramEnd"/>
+      <w:r>
+        <w:rPr>
+          <w:rFonts w:ascii="Lucida Console" w:hAnsi="Lucida Console" w:cs="Times New Roman"/>
+          <w:szCs w:val="32"/>
+        </w:rPr>
+        <w:t>serverFork</w:t>
+      </w:r>
+      <w:r>
+        <w:rPr>
+          <w:rFonts w:cs="Times New Roman"/>
+          <w:szCs w:val="32"/>
+        </w:rPr>
+        <w:t xml:space="preserve"> </w:t>
+      </w:r>
+      <w:r>
+        <w:rPr>
+          <w:rFonts w:ascii="Lucida Console" w:hAnsi="Lucida Console" w:cs="Times New Roman"/>
+          <w:szCs w:val="32"/>
+        </w:rPr>
+        <w:t>sample_port_number</w:t>
+      </w:r>
+      <w:r>
+        <w:rPr>
+          <w:rFonts w:ascii="Lucida Console" w:hAnsi="Lucida Console" w:cs="Times New Roman"/>
+          <w:szCs w:val="32"/>
+        </w:rPr>
+        <w:t xml:space="preserve"> </w:t>
+      </w:r>
+      <w:r>
+        <w:rPr>
+          <w:rFonts w:cs="Times New Roman"/>
+          <w:szCs w:val="32"/>
+        </w:rPr>
+        <w:t xml:space="preserve">with </w:t>
+      </w:r>
+      <w:r>
+        <w:rPr>
+          <w:rFonts w:cs="Times New Roman"/>
+          <w:szCs w:val="32"/>
+        </w:rPr>
+        <w:t xml:space="preserve">any random </w:t>
+      </w:r>
+      <w:r>
+        <w:rPr>
+          <w:rFonts w:cs="Times New Roman"/>
+          <w:szCs w:val="32"/>
+        </w:rPr>
+        <w:t>5-digit</w:t>
+      </w:r>
+      <w:r>
+        <w:rPr>
+          <w:rFonts w:cs="Times New Roman"/>
+          <w:szCs w:val="32"/>
+        </w:rPr>
+        <w:t xml:space="preserve"> port number in the</w:t>
+      </w:r>
+      <w:r>
+        <w:rPr>
+          <w:rFonts w:ascii="Lucida Console" w:hAnsi="Lucida Console" w:cs="Times New Roman"/>
+          <w:szCs w:val="32"/>
+        </w:rPr>
+        <w:t xml:space="preserve"> sample_port_number </w:t>
+      </w:r>
+      <w:r>
+        <w:rPr>
+          <w:rFonts w:cs="Times New Roman"/>
+          <w:szCs w:val="32"/>
+        </w:rPr>
+        <w:t xml:space="preserve">field. </w:t>
+      </w:r>
+    </w:p>
+    <w:p>
+      <w:pPr>
+        <w:ind w:firstLine="720"/>
+        <w:rPr>
+          <w:rFonts w:cs="Times New Roman"/>
+          <w:szCs w:val="40"/>
+        </w:rPr>
+      </w:pPr>
     </w:p>
     <w:sectPr>
       <w:pgSz w:w="12240" w:h="15840"/>
@@ -695,7 +1181,7 @@
       </w:pPr>
     </w:pPrDefault>
   </w:docDefaults>
-  <w:latentStyles w:defLockedState="0" w:defUIPriority="99" w:defSemiHidden="1" w:defUnhideWhenUsed="1" w:defQFormat="0" w:count="267">
+  <w:latentStyles w:defLockedState="0" w:defUIPriority="99" w:defSemiHidden="1" w:defUnhideWhenUsed="1" w:defQFormat="0" w:count="276">
     <w:lsdException w:name="Normal" w:semiHidden="0" w:uiPriority="0" w:unhideWhenUsed="0" w:qFormat="1"/>
     <w:lsdException w:name="heading 1" w:semiHidden="0" w:uiPriority="9" w:unhideWhenUsed="0" w:qFormat="1"/>
     <w:lsdException w:name="heading 2" w:uiPriority="9" w:qFormat="1"/>
@@ -869,7 +1355,7 @@
 </file>
 
 <file path=word/stylesWithEffects.xml><?xml version="1.0" encoding="utf-8"?>
-<w:styles xmlns:wpc="http://schemas.microsoft.com/office/word/2010/wordprocessingCanvas" xmlns:mc="http://schemas.openxmlformats.org/markup-compatibility/2006" xmlns:o="urn:schemas-microsoft-com:office:office" xmlns:r="http://schemas.openxmlformats.org/officeDocument/2006/relationships" xmlns:m="http://schemas.openxmlformats.org/officeDocument/2006/math" xmlns:v="urn:schemas-microsoft-com:vml" xmlns:wp14="http://schemas.microsoft.com/office/word/2010/wordprocessingDrawing" xmlns:wp="http://schemas.openxmlformats.org/drawingml/2006/wordprocessingDrawing" xmlns:w10="urn:schemas-microsoft-com:office:word" xmlns:w="http://schemas.openxmlformats.org/wordprocessingml/2006/main" xmlns:w14="http://schemas.microsoft.com/office/word/2010/wordml" xmlns:wpg="http://schemas.microsoft.com/office/word/2010/wordprocessingGroup" xmlns:wpi="http://schemas.microsoft.com/office/word/2010/wordprocessingInk" xmlns:wne="http://schemas.microsoft.com/office/word/2006/wordml" xmlns:wps="http://schemas.microsoft.com/office/word/2010/wordprocessingShape" mc:Ignorable="w14 wp14">
+<w:styles xmlns:wpc="http://schemas.microsoft.com/office/word/2010/wordprocessingCanvas" xmlns:mo="http://schemas.microsoft.com/office/mac/office/2008/main" xmlns:mc="http://schemas.openxmlformats.org/markup-compatibility/2006" xmlns:mv="urn:schemas-microsoft-com:mac:vml" xmlns:o="urn:schemas-microsoft-com:office:office" xmlns:r="http://schemas.openxmlformats.org/officeDocument/2006/relationships" xmlns:m="http://schemas.openxmlformats.org/officeDocument/2006/math" xmlns:v="urn:schemas-microsoft-com:vml" xmlns:wp14="http://schemas.microsoft.com/office/word/2010/wordprocessingDrawing" xmlns:wp="http://schemas.openxmlformats.org/drawingml/2006/wordprocessingDrawing" xmlns:w10="urn:schemas-microsoft-com:office:word" xmlns:w="http://schemas.openxmlformats.org/wordprocessingml/2006/main" xmlns:w14="http://schemas.microsoft.com/office/word/2010/wordml" xmlns:wpg="http://schemas.microsoft.com/office/word/2010/wordprocessingGroup" xmlns:wpi="http://schemas.microsoft.com/office/word/2010/wordprocessingInk" xmlns:wne="http://schemas.microsoft.com/office/word/2006/wordml" xmlns:wps="http://schemas.microsoft.com/office/word/2010/wordprocessingShape" mc:Ignorable="w14 wp14">
   <w:docDefaults>
     <w:rPrDefault>
       <w:rPr>
@@ -885,7 +1371,7 @@
       </w:pPr>
     </w:pPrDefault>
   </w:docDefaults>
-  <w:latentStyles w:defLockedState="0" w:defUIPriority="99" w:defSemiHidden="1" w:defUnhideWhenUsed="1" w:defQFormat="0" w:count="267">
+  <w:latentStyles w:defLockedState="0" w:defUIPriority="99" w:defSemiHidden="1" w:defUnhideWhenUsed="1" w:defQFormat="0" w:count="276">
     <w:lsdException w:name="Normal" w:semiHidden="0" w:uiPriority="0" w:unhideWhenUsed="0" w:qFormat="1"/>
     <w:lsdException w:name="heading 1" w:semiHidden="0" w:uiPriority="9" w:unhideWhenUsed="0" w:qFormat="1"/>
     <w:lsdException w:name="heading 2" w:uiPriority="9" w:qFormat="1"/>

</xml_diff>

<commit_message>
Added some more stuff to the manual part
</commit_message>
<xml_diff>
--- a/proj1_report.docx
+++ b/proj1_report.docx
@@ -1,6 +1,6 @@
 
 <file path=word/document.xml><?xml version="1.0" encoding="utf-8"?>
-<w:document xmlns:wpc="http://schemas.microsoft.com/office/word/2010/wordprocessingCanvas" xmlns:mo="http://schemas.microsoft.com/office/mac/office/2008/main" xmlns:mc="http://schemas.openxmlformats.org/markup-compatibility/2006" xmlns:mv="urn:schemas-microsoft-com:mac:vml" xmlns:o="urn:schemas-microsoft-com:office:office" xmlns:r="http://schemas.openxmlformats.org/officeDocument/2006/relationships" xmlns:m="http://schemas.openxmlformats.org/officeDocument/2006/math" xmlns:v="urn:schemas-microsoft-com:vml" xmlns:wp14="http://schemas.microsoft.com/office/word/2010/wordprocessingDrawing" xmlns:wp="http://schemas.openxmlformats.org/drawingml/2006/wordprocessingDrawing" xmlns:w10="urn:schemas-microsoft-com:office:word" xmlns:w="http://schemas.openxmlformats.org/wordprocessingml/2006/main" xmlns:w14="http://schemas.microsoft.com/office/word/2010/wordml" xmlns:wpg="http://schemas.microsoft.com/office/word/2010/wordprocessingGroup" xmlns:wpi="http://schemas.microsoft.com/office/word/2010/wordprocessingInk" xmlns:wne="http://schemas.microsoft.com/office/word/2006/wordml" xmlns:wps="http://schemas.microsoft.com/office/word/2010/wordprocessingShape" mc:Ignorable="w14 wp14">
+<w:document xmlns:wpc="http://schemas.microsoft.com/office/word/2010/wordprocessingCanvas" xmlns:mc="http://schemas.openxmlformats.org/markup-compatibility/2006" xmlns:o="urn:schemas-microsoft-com:office:office" xmlns:r="http://schemas.openxmlformats.org/officeDocument/2006/relationships" xmlns:m="http://schemas.openxmlformats.org/officeDocument/2006/math" xmlns:v="urn:schemas-microsoft-com:vml" xmlns:wp14="http://schemas.microsoft.com/office/word/2010/wordprocessingDrawing" xmlns:wp="http://schemas.openxmlformats.org/drawingml/2006/wordprocessingDrawing" xmlns:w10="urn:schemas-microsoft-com:office:word" xmlns:w="http://schemas.openxmlformats.org/wordprocessingml/2006/main" xmlns:w14="http://schemas.microsoft.com/office/word/2010/wordml" xmlns:wpg="http://schemas.microsoft.com/office/word/2010/wordprocessingGroup" xmlns:wpi="http://schemas.microsoft.com/office/word/2010/wordprocessingInk" xmlns:wne="http://schemas.microsoft.com/office/word/2006/wordml" xmlns:wps="http://schemas.microsoft.com/office/word/2010/wordprocessingShape" mc:Ignorable="w14 wp14">
   <w:body>
     <w:p>
       <w:pPr>
@@ -177,8 +177,78 @@
         <w:rPr>
           <w:szCs w:val="40"/>
         </w:rPr>
-        <w:t xml:space="preserve">To format the response message properly, we referenced the example response message on page 106 in the textbook. </w:t>
-      </w:r>
+        <w:t>To format the response message properly, we referenced the example response message on page 106 in the textbook.</w:t>
+      </w:r>
+    </w:p>
+    <w:p>
+      <w:pPr>
+        <w:jc w:val="both"/>
+        <w:rPr>
+          <w:szCs w:val="40"/>
+        </w:rPr>
+      </w:pPr>
+      <w:r>
+        <w:rPr>
+          <w:noProof/>
+        </w:rPr>
+        <w:drawing>
+          <wp:inline distT="0" distB="0" distL="0" distR="0" wp14:anchorId="0077576A" wp14:editId="7D61394C">
+            <wp:extent cx="4295775" cy="1104900"/>
+            <wp:effectExtent l="0" t="0" r="9525" b="0"/>
+            <wp:docPr id="1" name="Picture 1" descr="http://puu.sh/cyk3I/fc64c61220.png"/>
+            <wp:cNvGraphicFramePr>
+              <a:graphicFrameLocks xmlns:a="http://schemas.openxmlformats.org/drawingml/2006/main" noChangeAspect="1"/>
+            </wp:cNvGraphicFramePr>
+            <a:graphic xmlns:a="http://schemas.openxmlformats.org/drawingml/2006/main">
+              <a:graphicData uri="http://schemas.openxmlformats.org/drawingml/2006/picture">
+                <pic:pic xmlns:pic="http://schemas.openxmlformats.org/drawingml/2006/picture">
+                  <pic:nvPicPr>
+                    <pic:cNvPr id="0" name="Picture 2" descr="http://puu.sh/cyk3I/fc64c61220.png"/>
+                    <pic:cNvPicPr>
+                      <a:picLocks noChangeAspect="1" noChangeArrowheads="1"/>
+                    </pic:cNvPicPr>
+                  </pic:nvPicPr>
+                  <pic:blipFill>
+                    <a:blip r:embed="rId6">
+                      <a:extLst>
+                        <a:ext uri="{28A0092B-C50C-407E-A947-70E740481C1C}">
+                          <a14:useLocalDpi xmlns:a14="http://schemas.microsoft.com/office/drawing/2010/main" val="0"/>
+                        </a:ext>
+                      </a:extLst>
+                    </a:blip>
+                    <a:srcRect/>
+                    <a:stretch>
+                      <a:fillRect/>
+                    </a:stretch>
+                  </pic:blipFill>
+                  <pic:spPr bwMode="auto">
+                    <a:xfrm>
+                      <a:off x="0" y="0"/>
+                      <a:ext cx="4295775" cy="1104900"/>
+                    </a:xfrm>
+                    <a:prstGeom prst="rect">
+                      <a:avLst/>
+                    </a:prstGeom>
+                    <a:noFill/>
+                    <a:ln>
+                      <a:noFill/>
+                    </a:ln>
+                  </pic:spPr>
+                </pic:pic>
+              </a:graphicData>
+            </a:graphic>
+          </wp:inline>
+        </w:drawing>
+      </w:r>
+    </w:p>
+    <w:p>
+      <w:pPr>
+        <w:ind w:firstLine="720"/>
+        <w:jc w:val="both"/>
+        <w:rPr>
+          <w:szCs w:val="40"/>
+        </w:rPr>
+      </w:pPr>
       <w:r>
         <w:rPr>
           <w:szCs w:val="40"/>
@@ -195,21 +265,7 @@
         <w:rPr>
           <w:szCs w:val="40"/>
         </w:rPr>
-        <w:t xml:space="preserve">If it was not </w:t>
-      </w:r>
-      <w:proofErr w:type="gramStart"/>
-      <w:r>
-        <w:rPr>
-          <w:szCs w:val="40"/>
-        </w:rPr>
-        <w:t>a</w:t>
-      </w:r>
-      <w:proofErr w:type="gramEnd"/>
-      <w:r>
-        <w:rPr>
-          <w:szCs w:val="40"/>
-        </w:rPr>
-        <w:t xml:space="preserve"> .html, .jpeg, .jpg, or .gif, we simply returned a 404: Not found </w:t>
+        <w:t xml:space="preserve">If it was not a .html, .jpeg, .jpg, or .gif, we simply returned a 404: Not found </w:t>
       </w:r>
       <w:r>
         <w:rPr>
@@ -309,7 +365,14 @@
         <w:rPr>
           <w:szCs w:val="40"/>
         </w:rPr>
-        <w:t>Before any actual coding, we had to decide if we were going to use C or C++. We ultimately decided on using C++ to leverage the advantages of using I/O streams and C++ strings over parsing one character at a time and reading it into a C-style string.</w:t>
+        <w:t xml:space="preserve">Before any actual </w:t>
+      </w:r>
+      <w:r>
+        <w:rPr>
+          <w:szCs w:val="40"/>
+        </w:rPr>
+        <w:lastRenderedPageBreak/>
+        <w:t>coding, we had to decide if we were going to use C or C++. We ultimately decided on using C++ to leverage the advantages of using I/O streams and C++ strings over parsing one character at a time and reading it into a C-style string.</w:t>
       </w:r>
       <w:r>
         <w:rPr>
@@ -317,7 +380,6 @@
         </w:rPr>
         <w:t xml:space="preserve"> An example of this was that determining the content length of the file became trivial using </w:t>
       </w:r>
-      <w:proofErr w:type="spellStart"/>
       <w:r>
         <w:rPr>
           <w:rFonts w:ascii="Lucida Console" w:hAnsi="Lucida Console"/>
@@ -325,7 +387,6 @@
         </w:rPr>
         <w:t>ifstream</w:t>
       </w:r>
-      <w:proofErr w:type="spellEnd"/>
       <w:r>
         <w:rPr>
           <w:rFonts w:ascii="Lucida Console" w:hAnsi="Lucida Console"/>
@@ -345,81 +406,33 @@
           <w:rFonts w:ascii="Lucida Console" w:hAnsi="Lucida Console"/>
           <w:szCs w:val="40"/>
         </w:rPr>
+        <w:t xml:space="preserve"> tellg()</w:t>
+      </w:r>
+      <w:r>
+        <w:rPr>
+          <w:rFonts w:cs="Times New Roman"/>
+          <w:szCs w:val="40"/>
+        </w:rPr>
+        <w:t>.</w:t>
+      </w:r>
+      <w:r>
+        <w:rPr>
+          <w:szCs w:val="40"/>
+        </w:rPr>
         <w:t xml:space="preserve"> </w:t>
       </w:r>
-      <w:proofErr w:type="spellStart"/>
-      <w:proofErr w:type="gramStart"/>
+      <w:r>
+        <w:rPr>
+          <w:szCs w:val="40"/>
+        </w:rPr>
+        <w:t xml:space="preserve">This also required us to modify the Makefile’s chosen C compiler from </w:t>
+      </w:r>
       <w:r>
         <w:rPr>
           <w:rFonts w:ascii="Lucida Console" w:hAnsi="Lucida Console"/>
           <w:szCs w:val="40"/>
         </w:rPr>
-        <w:t>tellg</w:t>
-      </w:r>
-      <w:proofErr w:type="spellEnd"/>
-      <w:r>
-        <w:rPr>
-          <w:rFonts w:ascii="Lucida Console" w:hAnsi="Lucida Console"/>
-          <w:szCs w:val="40"/>
-        </w:rPr>
-        <w:t>(</w:t>
-      </w:r>
-      <w:proofErr w:type="gramEnd"/>
-      <w:r>
-        <w:rPr>
-          <w:rFonts w:ascii="Lucida Console" w:hAnsi="Lucida Console"/>
-          <w:szCs w:val="40"/>
-        </w:rPr>
-        <w:t>)</w:t>
-      </w:r>
-      <w:r>
-        <w:rPr>
-          <w:rFonts w:cs="Times New Roman"/>
-          <w:szCs w:val="40"/>
-        </w:rPr>
-        <w:t>.</w:t>
-      </w:r>
-      <w:r>
-        <w:rPr>
-          <w:szCs w:val="40"/>
-        </w:rPr>
-        <w:t xml:space="preserve"> </w:t>
-      </w:r>
-      <w:r>
-        <w:rPr>
-          <w:szCs w:val="40"/>
-        </w:rPr>
-        <w:t xml:space="preserve">This also required us to modify the </w:t>
-      </w:r>
-      <w:proofErr w:type="spellStart"/>
-      <w:r>
-        <w:rPr>
-          <w:szCs w:val="40"/>
-        </w:rPr>
-        <w:t>Makefile’s</w:t>
-      </w:r>
-      <w:proofErr w:type="spellEnd"/>
-      <w:r>
-        <w:rPr>
-          <w:szCs w:val="40"/>
-        </w:rPr>
-        <w:t xml:space="preserve"> chosen C compiler from </w:t>
-      </w:r>
-      <w:proofErr w:type="spellStart"/>
-      <w:r>
-        <w:rPr>
-          <w:rFonts w:ascii="Lucida Console" w:hAnsi="Lucida Console"/>
-          <w:szCs w:val="40"/>
-        </w:rPr>
-        <w:t>gcc</w:t>
-      </w:r>
-      <w:proofErr w:type="spellEnd"/>
-      <w:r>
-        <w:rPr>
-          <w:rFonts w:ascii="Lucida Console" w:hAnsi="Lucida Console"/>
-          <w:szCs w:val="40"/>
-        </w:rPr>
-        <w:t xml:space="preserve"> </w:t>
+        <w:t xml:space="preserve">gcc </w:t>
       </w:r>
       <w:r>
         <w:rPr>
@@ -481,14 +494,7 @@
         <w:rPr>
           <w:szCs w:val="40"/>
         </w:rPr>
-        <w:t xml:space="preserve">partially </w:t>
-      </w:r>
-      <w:r>
-        <w:rPr>
-          <w:szCs w:val="40"/>
-        </w:rPr>
-        <w:lastRenderedPageBreak/>
-        <w:t xml:space="preserve">complete. </w:t>
+        <w:t xml:space="preserve">partially complete. </w:t>
       </w:r>
       <w:r>
         <w:rPr>
@@ -515,39 +521,7 @@
           <w:rFonts w:ascii="Lucida Console" w:hAnsi="Lucida Console" w:cs="Times New Roman"/>
           <w:szCs w:val="40"/>
         </w:rPr>
-        <w:t>&lt;</w:t>
-      </w:r>
-      <w:proofErr w:type="spellStart"/>
-      <w:r>
-        <w:rPr>
-          <w:rFonts w:ascii="Lucida Console" w:hAnsi="Lucida Console" w:cs="Times New Roman"/>
-          <w:szCs w:val="40"/>
-        </w:rPr>
-        <w:t>cr</w:t>
-      </w:r>
-      <w:proofErr w:type="spellEnd"/>
-      <w:r>
-        <w:rPr>
-          <w:rFonts w:ascii="Lucida Console" w:hAnsi="Lucida Console" w:cs="Times New Roman"/>
-          <w:szCs w:val="40"/>
-        </w:rPr>
-        <w:t>&gt;&lt;lf&gt;&lt;</w:t>
-      </w:r>
-      <w:proofErr w:type="spellStart"/>
-      <w:r>
-        <w:rPr>
-          <w:rFonts w:ascii="Lucida Console" w:hAnsi="Lucida Console" w:cs="Times New Roman"/>
-          <w:szCs w:val="40"/>
-        </w:rPr>
-        <w:t>cr</w:t>
-      </w:r>
-      <w:proofErr w:type="spellEnd"/>
-      <w:r>
-        <w:rPr>
-          <w:rFonts w:ascii="Lucida Console" w:hAnsi="Lucida Console" w:cs="Times New Roman"/>
-          <w:szCs w:val="40"/>
-        </w:rPr>
-        <w:t xml:space="preserve">&gt;&lt;lf&gt; </w:t>
+        <w:t xml:space="preserve">&lt;cr&gt;&lt;lf&gt;&lt;cr&gt;&lt;lf&gt; </w:t>
       </w:r>
       <w:r>
         <w:rPr>
@@ -587,21 +561,12 @@
         </w:rPr>
         <w:t xml:space="preserve">For example, we learned that we could use the </w:t>
       </w:r>
-      <w:proofErr w:type="gramStart"/>
-      <w:r>
-        <w:rPr>
-          <w:rFonts w:ascii="Lucida Console" w:hAnsi="Lucida Console" w:cs="Times New Roman"/>
-          <w:szCs w:val="40"/>
-        </w:rPr>
-        <w:t>time(</w:t>
-      </w:r>
-      <w:proofErr w:type="gramEnd"/>
-      <w:r>
-        <w:rPr>
-          <w:rFonts w:ascii="Lucida Console" w:hAnsi="Lucida Console" w:cs="Times New Roman"/>
-          <w:szCs w:val="40"/>
-        </w:rPr>
-        <w:t>)</w:t>
+      <w:r>
+        <w:rPr>
+          <w:rFonts w:ascii="Lucida Console" w:hAnsi="Lucida Console" w:cs="Times New Roman"/>
+          <w:szCs w:val="40"/>
+        </w:rPr>
+        <w:t>time()</w:t>
       </w:r>
       <w:r>
         <w:rPr>
@@ -610,7 +575,6 @@
         </w:rPr>
         <w:t xml:space="preserve"> function in </w:t>
       </w:r>
-      <w:proofErr w:type="spellStart"/>
       <w:r>
         <w:rPr>
           <w:rFonts w:ascii="Lucida Console" w:hAnsi="Lucida Console" w:cs="Times New Roman"/>
@@ -618,7 +582,6 @@
         </w:rPr>
         <w:t>time.h</w:t>
       </w:r>
-      <w:proofErr w:type="spellEnd"/>
       <w:r>
         <w:rPr>
           <w:rFonts w:cs="Times New Roman"/>
@@ -661,21 +624,12 @@
         </w:rPr>
         <w:t xml:space="preserve">header field, we had to research about the </w:t>
       </w:r>
-      <w:proofErr w:type="gramStart"/>
-      <w:r>
-        <w:rPr>
-          <w:rFonts w:ascii="Lucida Console" w:hAnsi="Lucida Console" w:cs="Times New Roman"/>
-          <w:szCs w:val="40"/>
-        </w:rPr>
-        <w:t>stat(</w:t>
-      </w:r>
-      <w:proofErr w:type="gramEnd"/>
-      <w:r>
-        <w:rPr>
-          <w:rFonts w:ascii="Lucida Console" w:hAnsi="Lucida Console" w:cs="Times New Roman"/>
-          <w:szCs w:val="40"/>
-        </w:rPr>
-        <w:t>)</w:t>
+      <w:r>
+        <w:rPr>
+          <w:rFonts w:ascii="Lucida Console" w:hAnsi="Lucida Console" w:cs="Times New Roman"/>
+          <w:szCs w:val="40"/>
+        </w:rPr>
+        <w:t>stat()</w:t>
       </w:r>
       <w:r>
         <w:rPr>
@@ -696,17 +650,8 @@
           <w:rFonts w:ascii="Lucida Console" w:hAnsi="Lucida Console" w:cs="Times New Roman"/>
           <w:szCs w:val="40"/>
         </w:rPr>
-        <w:t>sys/</w:t>
-      </w:r>
-      <w:proofErr w:type="spellStart"/>
-      <w:r>
-        <w:rPr>
-          <w:rFonts w:ascii="Lucida Console" w:hAnsi="Lucida Console" w:cs="Times New Roman"/>
-          <w:szCs w:val="40"/>
-        </w:rPr>
-        <w:t>stat.h</w:t>
-      </w:r>
-      <w:proofErr w:type="spellEnd"/>
+        <w:t>sys/stat.h</w:t>
+      </w:r>
       <w:r>
         <w:rPr>
           <w:rFonts w:cs="Times New Roman"/>
@@ -763,30 +708,12 @@
         </w:rPr>
         <w:t xml:space="preserve">We simply used the </w:t>
       </w:r>
-      <w:proofErr w:type="spellStart"/>
-      <w:proofErr w:type="gramStart"/>
-      <w:r>
-        <w:rPr>
-          <w:rFonts w:ascii="Lucida Console" w:hAnsi="Lucida Console" w:cs="Times New Roman"/>
-          <w:szCs w:val="40"/>
-        </w:rPr>
-        <w:t>substr</w:t>
-      </w:r>
-      <w:proofErr w:type="spellEnd"/>
-      <w:r>
-        <w:rPr>
-          <w:rFonts w:ascii="Lucida Console" w:hAnsi="Lucida Console" w:cs="Times New Roman"/>
-          <w:szCs w:val="40"/>
-        </w:rPr>
-        <w:t>(</w:t>
-      </w:r>
-      <w:proofErr w:type="gramEnd"/>
-      <w:r>
-        <w:rPr>
-          <w:rFonts w:ascii="Lucida Console" w:hAnsi="Lucida Console" w:cs="Times New Roman"/>
-          <w:szCs w:val="40"/>
-        </w:rPr>
-        <w:t>)</w:t>
+      <w:r>
+        <w:rPr>
+          <w:rFonts w:ascii="Lucida Console" w:hAnsi="Lucida Console" w:cs="Times New Roman"/>
+          <w:szCs w:val="40"/>
+        </w:rPr>
+        <w:t>substr()</w:t>
       </w:r>
       <w:r>
         <w:rPr>
@@ -817,46 +744,101 @@
           <w:rFonts w:cs="Times New Roman"/>
           <w:szCs w:val="40"/>
         </w:rPr>
-        <w:t xml:space="preserve">The biggest issue was that we did not properly detect the end of file </w:t>
-      </w:r>
-      <w:proofErr w:type="gramStart"/>
-      <w:r>
-        <w:rPr>
-          <w:rFonts w:cs="Times New Roman"/>
-          <w:szCs w:val="40"/>
-        </w:rPr>
-        <w:t xml:space="preserve">using </w:t>
-      </w:r>
-      <w:r>
-        <w:rPr>
-          <w:rFonts w:ascii="Lucida Console" w:hAnsi="Lucida Console" w:cs="Times New Roman"/>
-          <w:szCs w:val="40"/>
-        </w:rPr>
-        <w:t>!</w:t>
-      </w:r>
-      <w:proofErr w:type="spellStart"/>
-      <w:r>
-        <w:rPr>
-          <w:rFonts w:ascii="Lucida Console" w:hAnsi="Lucida Console" w:cs="Times New Roman"/>
-          <w:szCs w:val="40"/>
-        </w:rPr>
-        <w:t>eof</w:t>
-      </w:r>
-      <w:proofErr w:type="spellEnd"/>
-      <w:proofErr w:type="gramEnd"/>
-      <w:r>
-        <w:rPr>
-          <w:rFonts w:ascii="Lucida Console" w:hAnsi="Lucida Console" w:cs="Times New Roman"/>
-          <w:szCs w:val="40"/>
-        </w:rPr>
-        <w:t>()</w:t>
-      </w:r>
-      <w:r>
-        <w:rPr>
-          <w:rFonts w:cs="Times New Roman"/>
-          <w:szCs w:val="40"/>
-        </w:rPr>
-        <w:t xml:space="preserve">, because we always had </w:t>
+        <w:t xml:space="preserve">The biggest issue was that we did not properly detect the end of file using </w:t>
+      </w:r>
+      <w:r>
+        <w:rPr>
+          <w:rFonts w:ascii="Lucida Console" w:hAnsi="Lucida Console" w:cs="Times New Roman"/>
+          <w:szCs w:val="40"/>
+        </w:rPr>
+        <w:t>!eof()</w:t>
+      </w:r>
+      <w:r>
+        <w:rPr>
+          <w:rFonts w:cs="Times New Roman"/>
+          <w:szCs w:val="40"/>
+        </w:rPr>
+        <w:t>, because we always had an extra byte of random character added at the end.</w:t>
+      </w:r>
+      <w:r>
+        <w:rPr>
+          <w:rFonts w:cs="Times New Roman"/>
+          <w:szCs w:val="40"/>
+        </w:rPr>
+        <w:t xml:space="preserve"> </w:t>
+      </w:r>
+      <w:r>
+        <w:rPr>
+          <w:rFonts w:cs="Times New Roman"/>
+          <w:szCs w:val="40"/>
+        </w:rPr>
+        <w:t xml:space="preserve">After consulting numerous sources on Google and StackOverflow, we finally </w:t>
+      </w:r>
+      <w:r>
+        <w:rPr>
+          <w:rFonts w:cs="Times New Roman"/>
+          <w:szCs w:val="40"/>
+        </w:rPr>
+        <w:t xml:space="preserve">came across a solution that used </w:t>
+      </w:r>
+      <w:r>
+        <w:rPr>
+          <w:rFonts w:ascii="Lucida Console" w:hAnsi="Lucida Console" w:cs="Times New Roman"/>
+          <w:szCs w:val="40"/>
+        </w:rPr>
+        <w:t>ifstream</w:t>
+      </w:r>
+      <w:r>
+        <w:rPr>
+          <w:rFonts w:ascii="Lucida Console" w:hAnsi="Lucida Console" w:cs="Times New Roman"/>
+          <w:szCs w:val="40"/>
+        </w:rPr>
+        <w:t xml:space="preserve"> </w:t>
+      </w:r>
+      <w:r>
+        <w:rPr>
+          <w:rFonts w:cs="Times New Roman"/>
+          <w:szCs w:val="40"/>
+        </w:rPr>
+        <w:t xml:space="preserve">that resolved the issue with reading in data. </w:t>
+      </w:r>
+    </w:p>
+    <w:p>
+      <w:pPr>
+        <w:ind w:firstLine="720"/>
+        <w:jc w:val="both"/>
+        <w:rPr>
+          <w:rFonts w:cs="Times New Roman"/>
+          <w:szCs w:val="40"/>
+        </w:rPr>
+      </w:pPr>
+      <w:r>
+        <w:rPr>
+          <w:rFonts w:cs="Times New Roman"/>
+          <w:szCs w:val="40"/>
+        </w:rPr>
+        <w:t xml:space="preserve">The biggest difficulty we encountered for this project was working together. </w:t>
+      </w:r>
+      <w:r>
+        <w:rPr>
+          <w:rFonts w:cs="Times New Roman"/>
+          <w:szCs w:val="40"/>
+        </w:rPr>
+        <w:t xml:space="preserve">Issues such as figuring out how to share work and dividing up the work came up. </w:t>
+      </w:r>
+      <w:r>
+        <w:rPr>
+          <w:rFonts w:cs="Times New Roman"/>
+          <w:szCs w:val="40"/>
+        </w:rPr>
+        <w:t>We decided on setting up a git repository to share our code. We made our functions as modularized</w:t>
+      </w:r>
+      <w:r>
+        <w:rPr>
+          <w:rFonts w:cs="Times New Roman"/>
+          <w:szCs w:val="40"/>
+        </w:rPr>
+        <w:t xml:space="preserve"> and descriptive</w:t>
       </w:r>
       <w:bookmarkStart w:id="0" w:name="_GoBack"/>
       <w:bookmarkEnd w:id="0"/>
@@ -865,98 +847,7 @@
           <w:rFonts w:cs="Times New Roman"/>
           <w:szCs w:val="40"/>
         </w:rPr>
-        <w:t>an extra byte of random character added at the end.</w:t>
-      </w:r>
-      <w:r>
-        <w:rPr>
-          <w:rFonts w:cs="Times New Roman"/>
-          <w:szCs w:val="40"/>
-        </w:rPr>
-        <w:t xml:space="preserve"> </w:t>
-      </w:r>
-      <w:r>
-        <w:rPr>
-          <w:rFonts w:cs="Times New Roman"/>
-          <w:szCs w:val="40"/>
-        </w:rPr>
-        <w:t xml:space="preserve">After consulting numerous sources on Google and StackOverflow, we finally </w:t>
-      </w:r>
-      <w:r>
-        <w:rPr>
-          <w:rFonts w:cs="Times New Roman"/>
-          <w:szCs w:val="40"/>
-        </w:rPr>
-        <w:t xml:space="preserve">came across a solution that used </w:t>
-      </w:r>
-      <w:proofErr w:type="spellStart"/>
-      <w:r>
-        <w:rPr>
-          <w:rFonts w:ascii="Lucida Console" w:hAnsi="Lucida Console" w:cs="Times New Roman"/>
-          <w:szCs w:val="40"/>
-        </w:rPr>
-        <w:t>ifstream</w:t>
-      </w:r>
-      <w:proofErr w:type="spellEnd"/>
-      <w:r>
-        <w:rPr>
-          <w:rFonts w:ascii="Lucida Console" w:hAnsi="Lucida Console" w:cs="Times New Roman"/>
-          <w:szCs w:val="40"/>
-        </w:rPr>
-        <w:t xml:space="preserve"> </w:t>
-      </w:r>
-      <w:r>
-        <w:rPr>
-          <w:rFonts w:cs="Times New Roman"/>
-          <w:szCs w:val="40"/>
-        </w:rPr>
-        <w:t xml:space="preserve">that resolved the issue with reading in data. </w:t>
-      </w:r>
-    </w:p>
-    <w:p>
-      <w:pPr>
-        <w:ind w:firstLine="720"/>
-        <w:jc w:val="both"/>
-        <w:rPr>
-          <w:rFonts w:cs="Times New Roman"/>
-          <w:szCs w:val="40"/>
-        </w:rPr>
-      </w:pPr>
-      <w:r>
-        <w:rPr>
-          <w:rFonts w:cs="Times New Roman"/>
-          <w:szCs w:val="40"/>
-        </w:rPr>
-        <w:t xml:space="preserve">The biggest difficulty we encountered for this project was working together. </w:t>
-      </w:r>
-      <w:r>
-        <w:rPr>
-          <w:rFonts w:cs="Times New Roman"/>
-          <w:szCs w:val="40"/>
-        </w:rPr>
-        <w:t xml:space="preserve">Issues such as figuring out how to share work and dividing up the work came up. </w:t>
-      </w:r>
-      <w:r>
-        <w:rPr>
-          <w:rFonts w:cs="Times New Roman"/>
-          <w:szCs w:val="40"/>
-        </w:rPr>
-        <w:t xml:space="preserve">We decided on setting up a </w:t>
-      </w:r>
-      <w:proofErr w:type="spellStart"/>
-      <w:r>
-        <w:rPr>
-          <w:rFonts w:cs="Times New Roman"/>
-          <w:szCs w:val="40"/>
-        </w:rPr>
-        <w:t>git</w:t>
-      </w:r>
-      <w:proofErr w:type="spellEnd"/>
-      <w:r>
-        <w:rPr>
-          <w:rFonts w:cs="Times New Roman"/>
-          <w:szCs w:val="40"/>
-        </w:rPr>
-        <w:t xml:space="preserve"> repository to share our code. We made our functions as modularized as possible, so it was easy to assign tasks. Furthermore, we e</w:t>
+        <w:t xml:space="preserve"> as possible, so it was easy to assign tasks. Furthermore, we e</w:t>
       </w:r>
       <w:r>
         <w:rPr>
@@ -1014,7 +905,62 @@
           <w:szCs w:val="32"/>
         </w:rPr>
         <w:tab/>
-        <w:t xml:space="preserve">To compile the code, simply run </w:t>
+      </w:r>
+      <w:r>
+        <w:rPr>
+          <w:rFonts w:cs="Times New Roman"/>
+          <w:szCs w:val="32"/>
+        </w:rPr>
+        <w:t xml:space="preserve">The project contains a Makefile that builds </w:t>
+      </w:r>
+      <w:r>
+        <w:rPr>
+          <w:rFonts w:ascii="Lucida Console" w:hAnsi="Lucida Console" w:cs="Times New Roman"/>
+          <w:szCs w:val="32"/>
+        </w:rPr>
+        <w:t>serverFork.</w:t>
+      </w:r>
+      <w:r>
+        <w:rPr>
+          <w:rFonts w:cs="Times New Roman"/>
+          <w:szCs w:val="32"/>
+        </w:rPr>
+        <w:t>c</w:t>
+      </w:r>
+      <w:r>
+        <w:rPr>
+          <w:rFonts w:cs="Times New Roman"/>
+          <w:szCs w:val="32"/>
+        </w:rPr>
+        <w:t xml:space="preserve"> </w:t>
+      </w:r>
+      <w:r>
+        <w:rPr>
+          <w:rFonts w:cs="Times New Roman"/>
+          <w:szCs w:val="32"/>
+        </w:rPr>
+        <w:t xml:space="preserve">and </w:t>
+      </w:r>
+      <w:r>
+        <w:rPr>
+          <w:rFonts w:cs="Times New Roman"/>
+          <w:szCs w:val="32"/>
+        </w:rPr>
+        <w:t>simply run</w:t>
+      </w:r>
+      <w:r>
+        <w:rPr>
+          <w:rFonts w:cs="Times New Roman"/>
+          <w:szCs w:val="32"/>
+        </w:rPr>
+        <w:t>ning</w:t>
+      </w:r>
+      <w:r>
+        <w:rPr>
+          <w:rFonts w:cs="Times New Roman"/>
+          <w:szCs w:val="32"/>
+        </w:rPr>
+        <w:t xml:space="preserve"> </w:t>
       </w:r>
       <w:r>
         <w:rPr>
@@ -1028,52 +974,8 @@
           <w:rFonts w:cs="Times New Roman"/>
           <w:szCs w:val="32"/>
         </w:rPr>
-        <w:t xml:space="preserve"> with</w:t>
-      </w:r>
-      <w:r>
-        <w:rPr>
-          <w:rFonts w:cs="Times New Roman"/>
-          <w:szCs w:val="32"/>
-        </w:rPr>
-        <w:t>in</w:t>
-      </w:r>
-      <w:r>
-        <w:rPr>
-          <w:rFonts w:cs="Times New Roman"/>
-          <w:szCs w:val="32"/>
-        </w:rPr>
-        <w:t xml:space="preserve"> the </w:t>
-      </w:r>
-      <w:r>
-        <w:rPr>
-          <w:rFonts w:ascii="Lucida Console" w:hAnsi="Lucida Console" w:cs="Times New Roman"/>
-          <w:szCs w:val="32"/>
-        </w:rPr>
-        <w:t>ClientServer_Example</w:t>
-      </w:r>
-      <w:r>
-        <w:rPr>
-          <w:rFonts w:cs="Times New Roman"/>
-          <w:szCs w:val="32"/>
-        </w:rPr>
-        <w:t xml:space="preserve"> directory. Then, </w:t>
-      </w:r>
-      <w:proofErr w:type="gramStart"/>
-      <w:r>
-        <w:rPr>
-          <w:rFonts w:cs="Times New Roman"/>
-          <w:szCs w:val="32"/>
-        </w:rPr>
-        <w:t xml:space="preserve">run </w:t>
-      </w:r>
-      <w:r>
-        <w:rPr>
-          <w:rFonts w:ascii="Lucida Console" w:hAnsi="Lucida Console" w:cs="Times New Roman"/>
-          <w:szCs w:val="32"/>
-        </w:rPr>
-        <w:t>./</w:t>
-      </w:r>
-      <w:proofErr w:type="gramEnd"/>
+        <w:t xml:space="preserve"> will compile the code and create an object file called </w:t>
+      </w:r>
       <w:r>
         <w:rPr>
           <w:rFonts w:ascii="Lucida Console" w:hAnsi="Lucida Console" w:cs="Times New Roman"/>
@@ -1086,6 +988,27 @@
           <w:rFonts w:cs="Times New Roman"/>
           <w:szCs w:val="32"/>
         </w:rPr>
+        <w:t>.</w:t>
+      </w:r>
+      <w:r>
+        <w:rPr>
+          <w:rFonts w:cs="Times New Roman"/>
+          <w:szCs w:val="32"/>
+        </w:rPr>
+        <w:t xml:space="preserve"> Then, run </w:t>
+      </w:r>
+      <w:r>
+        <w:rPr>
+          <w:rFonts w:ascii="Lucida Console" w:hAnsi="Lucida Console" w:cs="Times New Roman"/>
+          <w:szCs w:val="32"/>
+        </w:rPr>
+        <w:t>./serverFork</w:t>
+      </w:r>
+      <w:r>
+        <w:rPr>
+          <w:rFonts w:cs="Times New Roman"/>
+          <w:szCs w:val="32"/>
+        </w:rPr>
         <w:t xml:space="preserve"> </w:t>
       </w:r>
       <w:r>
@@ -1097,7 +1020,14 @@
       </w:r>
       <w:r>
         <w:rPr>
-          <w:rFonts w:ascii="Lucida Console" w:hAnsi="Lucida Console" w:cs="Times New Roman"/>
+          <w:rFonts w:cs="Times New Roman"/>
+          <w:szCs w:val="32"/>
+        </w:rPr>
+        <w:t>.</w:t>
+      </w:r>
+      <w:r>
+        <w:rPr>
+          <w:rFonts w:cs="Times New Roman"/>
           <w:szCs w:val="32"/>
         </w:rPr>
         <w:t xml:space="preserve"> </w:t>
@@ -1107,52 +1037,234 @@
           <w:rFonts w:cs="Times New Roman"/>
           <w:szCs w:val="32"/>
         </w:rPr>
-        <w:t xml:space="preserve">with </w:t>
-      </w:r>
-      <w:r>
-        <w:rPr>
-          <w:rFonts w:cs="Times New Roman"/>
-          <w:szCs w:val="32"/>
-        </w:rPr>
-        <w:t xml:space="preserve">any random </w:t>
-      </w:r>
-      <w:r>
-        <w:rPr>
-          <w:rFonts w:cs="Times New Roman"/>
-          <w:szCs w:val="32"/>
-        </w:rPr>
-        <w:t>5-digit</w:t>
-      </w:r>
-      <w:r>
-        <w:rPr>
-          <w:rFonts w:cs="Times New Roman"/>
-          <w:szCs w:val="32"/>
-        </w:rPr>
-        <w:t xml:space="preserve"> port number in the</w:t>
-      </w:r>
-      <w:r>
-        <w:rPr>
-          <w:rFonts w:ascii="Lucida Console" w:hAnsi="Lucida Console" w:cs="Times New Roman"/>
-          <w:szCs w:val="32"/>
-        </w:rPr>
-        <w:t xml:space="preserve"> sample_port_number </w:t>
-      </w:r>
-      <w:r>
-        <w:rPr>
-          <w:rFonts w:cs="Times New Roman"/>
-          <w:szCs w:val="32"/>
-        </w:rPr>
-        <w:t xml:space="preserve">field. </w:t>
-      </w:r>
-    </w:p>
-    <w:p>
-      <w:pPr>
-        <w:ind w:firstLine="720"/>
-        <w:rPr>
-          <w:rFonts w:cs="Times New Roman"/>
-          <w:szCs w:val="40"/>
-        </w:rPr>
-      </w:pPr>
+        <w:t xml:space="preserve">For example, to run the server on port 10222, run the command </w:t>
+      </w:r>
+      <w:r>
+        <w:rPr>
+          <w:rFonts w:ascii="Lucida Console" w:hAnsi="Lucida Console" w:cs="Times New Roman"/>
+          <w:szCs w:val="32"/>
+        </w:rPr>
+        <w:t>./serverFork 10222</w:t>
+      </w:r>
+      <w:r>
+        <w:rPr>
+          <w:rFonts w:cs="Times New Roman"/>
+          <w:szCs w:val="32"/>
+        </w:rPr>
+        <w:t>.</w:t>
+      </w:r>
+      <w:r>
+        <w:rPr>
+          <w:rFonts w:cs="Times New Roman"/>
+          <w:szCs w:val="32"/>
+        </w:rPr>
+        <w:t xml:space="preserve"> To request files from the server, </w:t>
+      </w:r>
+      <w:r>
+        <w:rPr>
+          <w:rFonts w:cs="Times New Roman"/>
+          <w:szCs w:val="32"/>
+        </w:rPr>
+        <w:t xml:space="preserve">the files have to be contained in the same directory as </w:t>
+      </w:r>
+      <w:r>
+        <w:rPr>
+          <w:rFonts w:ascii="Lucida Console" w:hAnsi="Lucida Console" w:cs="Times New Roman"/>
+          <w:szCs w:val="32"/>
+        </w:rPr>
+        <w:t xml:space="preserve">serverFork.c </w:t>
+      </w:r>
+      <w:r>
+        <w:rPr>
+          <w:rFonts w:cs="Times New Roman"/>
+          <w:szCs w:val="32"/>
+        </w:rPr>
+        <w:t xml:space="preserve">or be in the subdirectories. </w:t>
+      </w:r>
+      <w:r>
+        <w:rPr>
+          <w:rFonts w:cs="Times New Roman"/>
+          <w:szCs w:val="32"/>
+        </w:rPr>
+        <w:t xml:space="preserve">For example, </w:t>
+      </w:r>
+      <w:r>
+        <w:rPr>
+          <w:rFonts w:cs="Times New Roman"/>
+          <w:szCs w:val="32"/>
+        </w:rPr>
+        <w:lastRenderedPageBreak/>
+        <w:t xml:space="preserve">to access, if you want to request a file </w:t>
+      </w:r>
+      <w:r>
+        <w:rPr>
+          <w:rFonts w:ascii="Lucida Console" w:hAnsi="Lucida Console" w:cs="Times New Roman"/>
+          <w:szCs w:val="32"/>
+        </w:rPr>
+        <w:t xml:space="preserve">hello.html </w:t>
+      </w:r>
+      <w:r>
+        <w:rPr>
+          <w:rFonts w:cs="Times New Roman"/>
+          <w:szCs w:val="32"/>
+        </w:rPr>
+        <w:t>located in</w:t>
+      </w:r>
+      <w:r>
+        <w:rPr>
+          <w:rFonts w:ascii="Lucida Console" w:hAnsi="Lucida Console" w:cs="Times New Roman"/>
+          <w:szCs w:val="32"/>
+        </w:rPr>
+        <w:t xml:space="preserve"> /subdir/hello.html</w:t>
+      </w:r>
+      <w:r>
+        <w:rPr>
+          <w:rFonts w:cs="Times New Roman"/>
+          <w:szCs w:val="32"/>
+        </w:rPr>
+        <w:t xml:space="preserve"> you would point your browser to </w:t>
+      </w:r>
+      <w:r>
+        <w:rPr>
+          <w:rFonts w:ascii="Lucida Console" w:hAnsi="Lucida Console" w:cs="Times New Roman"/>
+          <w:szCs w:val="32"/>
+        </w:rPr>
+        <w:t>localhost:10222/subdir/hello.html</w:t>
+      </w:r>
+      <w:r>
+        <w:rPr>
+          <w:rFonts w:cs="Times New Roman"/>
+          <w:szCs w:val="32"/>
+        </w:rPr>
+        <w:t xml:space="preserve"> if the server is initialized to port 10222.</w:t>
+      </w:r>
+      <w:r>
+        <w:rPr>
+          <w:rFonts w:cs="Times New Roman"/>
+          <w:szCs w:val="32"/>
+        </w:rPr>
+        <w:t xml:space="preserve"> </w:t>
+      </w:r>
+    </w:p>
+    <w:p>
+      <w:pPr>
+        <w:jc w:val="both"/>
+        <w:rPr>
+          <w:rFonts w:cs="Times New Roman"/>
+          <w:szCs w:val="32"/>
+        </w:rPr>
+      </w:pPr>
+      <w:r>
+        <w:rPr>
+          <w:rFonts w:cs="Times New Roman"/>
+          <w:szCs w:val="32"/>
+        </w:rPr>
+        <w:t xml:space="preserve">To summarize this in an easy three-step process: </w:t>
+      </w:r>
+    </w:p>
+    <w:p>
+      <w:pPr>
+        <w:pStyle w:val="ListParagraph"/>
+        <w:numPr>
+          <w:ilvl w:val="0"/>
+          <w:numId w:val="1"/>
+        </w:numPr>
+        <w:jc w:val="both"/>
+        <w:rPr>
+          <w:rFonts w:cs="Times New Roman"/>
+          <w:szCs w:val="32"/>
+        </w:rPr>
+      </w:pPr>
+      <w:r>
+        <w:rPr>
+          <w:rFonts w:ascii="Lucida Console" w:hAnsi="Lucida Console" w:cs="Times New Roman"/>
+          <w:szCs w:val="32"/>
+        </w:rPr>
+        <w:t>make</w:t>
+      </w:r>
+    </w:p>
+    <w:p>
+      <w:pPr>
+        <w:pStyle w:val="ListParagraph"/>
+        <w:numPr>
+          <w:ilvl w:val="0"/>
+          <w:numId w:val="1"/>
+        </w:numPr>
+        <w:jc w:val="both"/>
+        <w:rPr>
+          <w:rFonts w:cs="Times New Roman"/>
+          <w:szCs w:val="32"/>
+        </w:rPr>
+      </w:pPr>
+      <w:r>
+        <w:rPr>
+          <w:rFonts w:ascii="Lucida Console" w:hAnsi="Lucida Console" w:cs="Times New Roman"/>
+          <w:szCs w:val="32"/>
+        </w:rPr>
+        <w:t>./serverFork sample_port_number</w:t>
+      </w:r>
+    </w:p>
+    <w:p>
+      <w:pPr>
+        <w:pStyle w:val="ListParagraph"/>
+        <w:numPr>
+          <w:ilvl w:val="0"/>
+          <w:numId w:val="1"/>
+        </w:numPr>
+        <w:jc w:val="both"/>
+        <w:rPr>
+          <w:rFonts w:cs="Times New Roman"/>
+          <w:szCs w:val="32"/>
+        </w:rPr>
+      </w:pPr>
+      <w:r>
+        <w:rPr>
+          <w:rFonts w:cs="Times New Roman"/>
+          <w:szCs w:val="32"/>
+        </w:rPr>
+        <w:t xml:space="preserve">Access </w:t>
+      </w:r>
+      <w:r>
+        <w:rPr>
+          <w:rFonts w:ascii="Lucida Console" w:hAnsi="Lucida Console" w:cs="Times New Roman"/>
+          <w:szCs w:val="32"/>
+        </w:rPr>
+        <w:t>localhost:sample_port_number/file</w:t>
+      </w:r>
+    </w:p>
+    <w:p>
+      <w:pPr>
+        <w:rPr>
+          <w:rFonts w:cs="Times New Roman"/>
+          <w:b/>
+          <w:sz w:val="32"/>
+          <w:szCs w:val="32"/>
+        </w:rPr>
+      </w:pPr>
+      <w:r>
+        <w:rPr>
+          <w:rFonts w:cs="Times New Roman"/>
+          <w:b/>
+          <w:sz w:val="32"/>
+          <w:szCs w:val="32"/>
+        </w:rPr>
+        <w:t xml:space="preserve">Results: </w:t>
+      </w:r>
+    </w:p>
+    <w:p>
+      <w:pPr>
+        <w:rPr>
+          <w:rFonts w:cs="Times New Roman"/>
+          <w:szCs w:val="24"/>
+        </w:rPr>
+      </w:pPr>
+      <w:r>
+        <w:rPr>
+          <w:rFonts w:cs="Times New Roman"/>
+          <w:szCs w:val="24"/>
+        </w:rPr>
+        <w:tab/>
+      </w:r>
     </w:p>
     <w:sectPr>
       <w:pgSz w:w="12240" w:h="15840"/>
@@ -1162,6 +1274,103 @@
     </w:sectPr>
   </w:body>
 </w:document>
+</file>
+
+<file path=word/numbering.xml><?xml version="1.0" encoding="utf-8"?>
+<w:numbering xmlns:wpc="http://schemas.microsoft.com/office/word/2010/wordprocessingCanvas" xmlns:mc="http://schemas.openxmlformats.org/markup-compatibility/2006" xmlns:o="urn:schemas-microsoft-com:office:office" xmlns:r="http://schemas.openxmlformats.org/officeDocument/2006/relationships" xmlns:m="http://schemas.openxmlformats.org/officeDocument/2006/math" xmlns:v="urn:schemas-microsoft-com:vml" xmlns:wp14="http://schemas.microsoft.com/office/word/2010/wordprocessingDrawing" xmlns:wp="http://schemas.openxmlformats.org/drawingml/2006/wordprocessingDrawing" xmlns:w10="urn:schemas-microsoft-com:office:word" xmlns:w="http://schemas.openxmlformats.org/wordprocessingml/2006/main" xmlns:w14="http://schemas.microsoft.com/office/word/2010/wordml" xmlns:wpg="http://schemas.microsoft.com/office/word/2010/wordprocessingGroup" xmlns:wpi="http://schemas.microsoft.com/office/word/2010/wordprocessingInk" xmlns:wne="http://schemas.microsoft.com/office/word/2006/wordml" xmlns:wps="http://schemas.microsoft.com/office/word/2010/wordprocessingShape" mc:Ignorable="w14 wp14">
+  <w:abstractNum w:abstractNumId="0">
+    <w:nsid w:val="3DB62F20"/>
+    <w:multiLevelType w:val="hybridMultilevel"/>
+    <w:tmpl w:val="03145B4A"/>
+    <w:lvl w:ilvl="0" w:tplc="0409000F">
+      <w:start w:val="1"/>
+      <w:numFmt w:val="decimal"/>
+      <w:lvlText w:val="%1."/>
+      <w:lvlJc w:val="left"/>
+      <w:pPr>
+        <w:ind w:left="720" w:hanging="360"/>
+      </w:pPr>
+      <w:rPr>
+        <w:rFonts w:hint="default"/>
+      </w:rPr>
+    </w:lvl>
+    <w:lvl w:ilvl="1" w:tplc="04090019" w:tentative="1">
+      <w:start w:val="1"/>
+      <w:numFmt w:val="lowerLetter"/>
+      <w:lvlText w:val="%2."/>
+      <w:lvlJc w:val="left"/>
+      <w:pPr>
+        <w:ind w:left="1440" w:hanging="360"/>
+      </w:pPr>
+    </w:lvl>
+    <w:lvl w:ilvl="2" w:tplc="0409001B" w:tentative="1">
+      <w:start w:val="1"/>
+      <w:numFmt w:val="lowerRoman"/>
+      <w:lvlText w:val="%3."/>
+      <w:lvlJc w:val="right"/>
+      <w:pPr>
+        <w:ind w:left="2160" w:hanging="180"/>
+      </w:pPr>
+    </w:lvl>
+    <w:lvl w:ilvl="3" w:tplc="0409000F" w:tentative="1">
+      <w:start w:val="1"/>
+      <w:numFmt w:val="decimal"/>
+      <w:lvlText w:val="%4."/>
+      <w:lvlJc w:val="left"/>
+      <w:pPr>
+        <w:ind w:left="2880" w:hanging="360"/>
+      </w:pPr>
+    </w:lvl>
+    <w:lvl w:ilvl="4" w:tplc="04090019" w:tentative="1">
+      <w:start w:val="1"/>
+      <w:numFmt w:val="lowerLetter"/>
+      <w:lvlText w:val="%5."/>
+      <w:lvlJc w:val="left"/>
+      <w:pPr>
+        <w:ind w:left="3600" w:hanging="360"/>
+      </w:pPr>
+    </w:lvl>
+    <w:lvl w:ilvl="5" w:tplc="0409001B" w:tentative="1">
+      <w:start w:val="1"/>
+      <w:numFmt w:val="lowerRoman"/>
+      <w:lvlText w:val="%6."/>
+      <w:lvlJc w:val="right"/>
+      <w:pPr>
+        <w:ind w:left="4320" w:hanging="180"/>
+      </w:pPr>
+    </w:lvl>
+    <w:lvl w:ilvl="6" w:tplc="0409000F" w:tentative="1">
+      <w:start w:val="1"/>
+      <w:numFmt w:val="decimal"/>
+      <w:lvlText w:val="%7."/>
+      <w:lvlJc w:val="left"/>
+      <w:pPr>
+        <w:ind w:left="5040" w:hanging="360"/>
+      </w:pPr>
+    </w:lvl>
+    <w:lvl w:ilvl="7" w:tplc="04090019" w:tentative="1">
+      <w:start w:val="1"/>
+      <w:numFmt w:val="lowerLetter"/>
+      <w:lvlText w:val="%8."/>
+      <w:lvlJc w:val="left"/>
+      <w:pPr>
+        <w:ind w:left="5760" w:hanging="360"/>
+      </w:pPr>
+    </w:lvl>
+    <w:lvl w:ilvl="8" w:tplc="0409001B" w:tentative="1">
+      <w:start w:val="1"/>
+      <w:numFmt w:val="lowerRoman"/>
+      <w:lvlText w:val="%9."/>
+      <w:lvlJc w:val="right"/>
+      <w:pPr>
+        <w:ind w:left="6480" w:hanging="180"/>
+      </w:pPr>
+    </w:lvl>
+  </w:abstractNum>
+  <w:num w:numId="1">
+    <w:abstractNumId w:val="0"/>
+  </w:num>
+</w:numbering>
 </file>
 
 <file path=word/styles.xml><?xml version="1.0" encoding="utf-8"?>
@@ -1181,7 +1390,7 @@
       </w:pPr>
     </w:pPrDefault>
   </w:docDefaults>
-  <w:latentStyles w:defLockedState="0" w:defUIPriority="99" w:defSemiHidden="1" w:defUnhideWhenUsed="1" w:defQFormat="0" w:count="276">
+  <w:latentStyles w:defLockedState="0" w:defUIPriority="99" w:defSemiHidden="1" w:defUnhideWhenUsed="1" w:defQFormat="0" w:count="267">
     <w:lsdException w:name="Normal" w:semiHidden="0" w:uiPriority="0" w:unhideWhenUsed="0" w:qFormat="1"/>
     <w:lsdException w:name="heading 1" w:semiHidden="0" w:uiPriority="9" w:unhideWhenUsed="0" w:qFormat="1"/>
     <w:lsdException w:name="heading 2" w:uiPriority="9" w:qFormat="1"/>
@@ -1351,11 +1560,52 @@
     <w:semiHidden/>
     <w:unhideWhenUsed/>
   </w:style>
+  <w:style w:type="paragraph" w:styleId="ListParagraph">
+    <w:name w:val="List Paragraph"/>
+    <w:basedOn w:val="Normal"/>
+    <w:uiPriority w:val="34"/>
+    <w:qFormat/>
+    <w:rsid w:val="00E61574"/>
+    <w:pPr>
+      <w:ind w:left="720"/>
+      <w:contextualSpacing/>
+    </w:pPr>
+  </w:style>
+  <w:style w:type="paragraph" w:styleId="BalloonText">
+    <w:name w:val="Balloon Text"/>
+    <w:basedOn w:val="Normal"/>
+    <w:link w:val="BalloonTextChar"/>
+    <w:uiPriority w:val="99"/>
+    <w:semiHidden/>
+    <w:unhideWhenUsed/>
+    <w:rsid w:val="005C4CE9"/>
+    <w:pPr>
+      <w:spacing w:after="0" w:line="240" w:lineRule="auto"/>
+    </w:pPr>
+    <w:rPr>
+      <w:rFonts w:ascii="Tahoma" w:hAnsi="Tahoma" w:cs="Tahoma"/>
+      <w:sz w:val="16"/>
+      <w:szCs w:val="16"/>
+    </w:rPr>
+  </w:style>
+  <w:style w:type="character" w:customStyle="1" w:styleId="BalloonTextChar">
+    <w:name w:val="Balloon Text Char"/>
+    <w:basedOn w:val="DefaultParagraphFont"/>
+    <w:link w:val="BalloonText"/>
+    <w:uiPriority w:val="99"/>
+    <w:semiHidden/>
+    <w:rsid w:val="005C4CE9"/>
+    <w:rPr>
+      <w:rFonts w:ascii="Tahoma" w:hAnsi="Tahoma" w:cs="Tahoma"/>
+      <w:sz w:val="16"/>
+      <w:szCs w:val="16"/>
+    </w:rPr>
+  </w:style>
 </w:styles>
 </file>
 
 <file path=word/stylesWithEffects.xml><?xml version="1.0" encoding="utf-8"?>
-<w:styles xmlns:wpc="http://schemas.microsoft.com/office/word/2010/wordprocessingCanvas" xmlns:mo="http://schemas.microsoft.com/office/mac/office/2008/main" xmlns:mc="http://schemas.openxmlformats.org/markup-compatibility/2006" xmlns:mv="urn:schemas-microsoft-com:mac:vml" xmlns:o="urn:schemas-microsoft-com:office:office" xmlns:r="http://schemas.openxmlformats.org/officeDocument/2006/relationships" xmlns:m="http://schemas.openxmlformats.org/officeDocument/2006/math" xmlns:v="urn:schemas-microsoft-com:vml" xmlns:wp14="http://schemas.microsoft.com/office/word/2010/wordprocessingDrawing" xmlns:wp="http://schemas.openxmlformats.org/drawingml/2006/wordprocessingDrawing" xmlns:w10="urn:schemas-microsoft-com:office:word" xmlns:w="http://schemas.openxmlformats.org/wordprocessingml/2006/main" xmlns:w14="http://schemas.microsoft.com/office/word/2010/wordml" xmlns:wpg="http://schemas.microsoft.com/office/word/2010/wordprocessingGroup" xmlns:wpi="http://schemas.microsoft.com/office/word/2010/wordprocessingInk" xmlns:wne="http://schemas.microsoft.com/office/word/2006/wordml" xmlns:wps="http://schemas.microsoft.com/office/word/2010/wordprocessingShape" mc:Ignorable="w14 wp14">
+<w:styles xmlns:wpc="http://schemas.microsoft.com/office/word/2010/wordprocessingCanvas" xmlns:mc="http://schemas.openxmlformats.org/markup-compatibility/2006" xmlns:o="urn:schemas-microsoft-com:office:office" xmlns:r="http://schemas.openxmlformats.org/officeDocument/2006/relationships" xmlns:m="http://schemas.openxmlformats.org/officeDocument/2006/math" xmlns:v="urn:schemas-microsoft-com:vml" xmlns:wp14="http://schemas.microsoft.com/office/word/2010/wordprocessingDrawing" xmlns:wp="http://schemas.openxmlformats.org/drawingml/2006/wordprocessingDrawing" xmlns:w10="urn:schemas-microsoft-com:office:word" xmlns:w="http://schemas.openxmlformats.org/wordprocessingml/2006/main" xmlns:w14="http://schemas.microsoft.com/office/word/2010/wordml" xmlns:wpg="http://schemas.microsoft.com/office/word/2010/wordprocessingGroup" xmlns:wpi="http://schemas.microsoft.com/office/word/2010/wordprocessingInk" xmlns:wne="http://schemas.microsoft.com/office/word/2006/wordml" xmlns:wps="http://schemas.microsoft.com/office/word/2010/wordprocessingShape" mc:Ignorable="w14 wp14">
   <w:docDefaults>
     <w:rPrDefault>
       <w:rPr>
@@ -1371,7 +1621,7 @@
       </w:pPr>
     </w:pPrDefault>
   </w:docDefaults>
-  <w:latentStyles w:defLockedState="0" w:defUIPriority="99" w:defSemiHidden="1" w:defUnhideWhenUsed="1" w:defQFormat="0" w:count="276">
+  <w:latentStyles w:defLockedState="0" w:defUIPriority="99" w:defSemiHidden="1" w:defUnhideWhenUsed="1" w:defQFormat="0" w:count="267">
     <w:lsdException w:name="Normal" w:semiHidden="0" w:uiPriority="0" w:unhideWhenUsed="0" w:qFormat="1"/>
     <w:lsdException w:name="heading 1" w:semiHidden="0" w:uiPriority="9" w:unhideWhenUsed="0" w:qFormat="1"/>
     <w:lsdException w:name="heading 2" w:uiPriority="9" w:qFormat="1"/>
@@ -1540,6 +1790,47 @@
     <w:uiPriority w:val="99"/>
     <w:semiHidden/>
     <w:unhideWhenUsed/>
+  </w:style>
+  <w:style w:type="paragraph" w:styleId="ListParagraph">
+    <w:name w:val="List Paragraph"/>
+    <w:basedOn w:val="Normal"/>
+    <w:uiPriority w:val="34"/>
+    <w:qFormat/>
+    <w:rsid w:val="00E61574"/>
+    <w:pPr>
+      <w:ind w:left="720"/>
+      <w:contextualSpacing/>
+    </w:pPr>
+  </w:style>
+  <w:style w:type="paragraph" w:styleId="BalloonText">
+    <w:name w:val="Balloon Text"/>
+    <w:basedOn w:val="Normal"/>
+    <w:link w:val="BalloonTextChar"/>
+    <w:uiPriority w:val="99"/>
+    <w:semiHidden/>
+    <w:unhideWhenUsed/>
+    <w:rsid w:val="005C4CE9"/>
+    <w:pPr>
+      <w:spacing w:after="0" w:line="240" w:lineRule="auto"/>
+    </w:pPr>
+    <w:rPr>
+      <w:rFonts w:ascii="Tahoma" w:hAnsi="Tahoma" w:cs="Tahoma"/>
+      <w:sz w:val="16"/>
+      <w:szCs w:val="16"/>
+    </w:rPr>
+  </w:style>
+  <w:style w:type="character" w:customStyle="1" w:styleId="BalloonTextChar">
+    <w:name w:val="Balloon Text Char"/>
+    <w:basedOn w:val="DefaultParagraphFont"/>
+    <w:link w:val="BalloonText"/>
+    <w:uiPriority w:val="99"/>
+    <w:semiHidden/>
+    <w:rsid w:val="005C4CE9"/>
+    <w:rPr>
+      <w:rFonts w:ascii="Tahoma" w:hAnsi="Tahoma" w:cs="Tahoma"/>
+      <w:sz w:val="16"/>
+      <w:szCs w:val="16"/>
+    </w:rPr>
   </w:style>
 </w:styles>
 </file>

</xml_diff>